<commit_message>
adding the html and js code for the client account
</commit_message>
<xml_diff>
--- a/MET 02.docx
+++ b/MET 02.docx
@@ -869,15 +869,13 @@
       </w:r>
       <w:proofErr w:type="spellEnd"/>
       <w:r>
-        <w:t xml:space="preserve"> on est plus </w:t>
-      </w:r>
-      <w:proofErr w:type="spellStart"/>
-      <w:r>
-        <w:t>prche</w:t>
-      </w:r>
-      <w:proofErr w:type="spellEnd"/>
-      <w:r>
-        <w:t xml:space="preserve"> du </w:t>
+        <w:t xml:space="preserve"> on est plus pr</w:t>
+      </w:r>
+      <w:r>
+        <w:t>o</w:t>
+      </w:r>
+      <w:r>
+        <w:t xml:space="preserve">che du </w:t>
       </w:r>
       <w:proofErr w:type="spellStart"/>
       <w:r>
@@ -941,7 +939,15 @@
       </w:r>
       <w:proofErr w:type="spellEnd"/>
       <w:r>
-        <w:t xml:space="preserve"> ou a changer certains éléments de place</w:t>
+        <w:t xml:space="preserve"> ou </w:t>
+      </w:r>
+      <w:proofErr w:type="spellStart"/>
+      <w:r>
+        <w:t>a</w:t>
+      </w:r>
+      <w:proofErr w:type="spellEnd"/>
+      <w:r>
+        <w:t xml:space="preserve"> changer certains éléments de place</w:t>
       </w:r>
     </w:p>
     <w:p>
@@ -1026,7 +1032,15 @@
       </w:r>
       <w:proofErr w:type="spellEnd"/>
       <w:r>
-        <w:t xml:space="preserve"> Bootstrap peut-être utilisé avec toutes les technologies côté serveur</w:t>
+        <w:t xml:space="preserve"> Bootstrap </w:t>
+      </w:r>
+      <w:proofErr w:type="spellStart"/>
+      <w:r>
+        <w:t>peut-être</w:t>
+      </w:r>
+      <w:proofErr w:type="spellEnd"/>
+      <w:r>
+        <w:t xml:space="preserve"> utilisé avec toutes les technologies côté serveur</w:t>
       </w:r>
     </w:p>
     <w:p>

</xml_diff>